<commit_message>
Cut Down on Turtle Lab 1 to Make it Less Wordy
</commit_message>
<xml_diff>
--- a/Turtle Lab 1 - Functions/Turtle Lab 1 - Functions - Physical Activity.docx
+++ b/Turtle Lab 1 - Functions/Turtle Lab 1 - Functions - Physical Activity.docx
@@ -47,8 +47,8 @@
         <w:contextualSpacing w:val="0"/>
         <w:jc w:val="left"/>
         <w:rPr>
-          <w:sz w:val="28"/>
-          <w:szCs w:val="28"/>
+          <w:sz w:val="20"/>
+          <w:szCs w:val="20"/>
         </w:rPr>
       </w:pPr>
       <w:r>
@@ -92,131 +92,7 @@
           <w:szCs w:val="28"/>
           <w:rtl w:val="0"/>
         </w:rPr>
-        <w:t xml:space="preserve">In today’s activity, you will set up a maze on the floor for your partner to walk through from start to finish (using plastic cones or other safe objects). Here’s the catch: They are blindfolded! How will they navigate through the course that you made if they can’t see? You will have to give them directions so that they can make it from start to finish without going outside the boundaries.</w:t>
-      </w:r>
-    </w:p>
-    <w:p>
-      <w:pPr>
-        <w:contextualSpacing w:val="0"/>
-        <w:jc w:val="left"/>
-        <w:rPr>
-          <w:sz w:val="28"/>
-          <w:szCs w:val="28"/>
-        </w:rPr>
-      </w:pPr>
-      <w:r>
-        <w:rPr>
-          <w:rtl w:val="0"/>
-        </w:rPr>
-      </w:r>
-    </w:p>
-    <w:p>
-      <w:pPr>
-        <w:contextualSpacing w:val="0"/>
-        <w:jc w:val="left"/>
-        <w:rPr>
-          <w:sz w:val="32"/>
-          <w:szCs w:val="32"/>
-          <w:u w:val="single"/>
-        </w:rPr>
-      </w:pPr>
-      <w:r>
-        <w:rPr>
-          <w:sz w:val="32"/>
-          <w:szCs w:val="32"/>
-          <w:u w:val="single"/>
-          <w:rtl w:val="0"/>
-        </w:rPr>
-        <w:t xml:space="preserve">Materials</w:t>
-      </w:r>
-    </w:p>
-    <w:p>
-      <w:pPr>
-        <w:numPr>
-          <w:ilvl w:val="0"/>
-          <w:numId w:val="2"/>
-        </w:numPr>
-        <w:ind w:left="720" w:hanging="360"/>
-        <w:contextualSpacing w:val="1"/>
-        <w:jc w:val="left"/>
-        <w:rPr>
-          <w:sz w:val="28"/>
-          <w:szCs w:val="28"/>
-          <w:u w:val="none"/>
-        </w:rPr>
-      </w:pPr>
-      <w:r>
-        <w:rPr>
-          <w:sz w:val="28"/>
-          <w:szCs w:val="28"/>
-          <w:rtl w:val="0"/>
-        </w:rPr>
-        <w:t xml:space="preserve">Plastic cones (or other safe markers </w:t>
-      </w:r>
-      <w:r>
-        <w:rPr>
-          <w:i w:val="1"/>
-          <w:sz w:val="28"/>
-          <w:szCs w:val="28"/>
-          <w:rtl w:val="0"/>
-        </w:rPr>
-        <w:t xml:space="preserve">that won’t be tripped over</w:t>
-      </w:r>
-      <w:r>
-        <w:rPr>
-          <w:sz w:val="28"/>
-          <w:szCs w:val="28"/>
-          <w:rtl w:val="0"/>
-        </w:rPr>
-        <w:t xml:space="preserve">)</w:t>
-      </w:r>
-    </w:p>
-    <w:p>
-      <w:pPr>
-        <w:numPr>
-          <w:ilvl w:val="0"/>
-          <w:numId w:val="2"/>
-        </w:numPr>
-        <w:ind w:left="720" w:hanging="360"/>
-        <w:contextualSpacing w:val="1"/>
-        <w:jc w:val="left"/>
-        <w:rPr>
-          <w:sz w:val="28"/>
-          <w:szCs w:val="28"/>
-          <w:u w:val="none"/>
-        </w:rPr>
-      </w:pPr>
-      <w:r>
-        <w:rPr>
-          <w:sz w:val="28"/>
-          <w:szCs w:val="28"/>
-          <w:rtl w:val="0"/>
-        </w:rPr>
-        <w:t xml:space="preserve">A blindfold</w:t>
-      </w:r>
-    </w:p>
-    <w:p>
-      <w:pPr>
-        <w:numPr>
-          <w:ilvl w:val="0"/>
-          <w:numId w:val="2"/>
-        </w:numPr>
-        <w:ind w:left="720" w:hanging="360"/>
-        <w:contextualSpacing w:val="1"/>
-        <w:jc w:val="left"/>
-        <w:rPr>
-          <w:sz w:val="28"/>
-          <w:szCs w:val="28"/>
-          <w:u w:val="none"/>
-        </w:rPr>
-      </w:pPr>
-      <w:r>
-        <w:rPr>
-          <w:sz w:val="28"/>
-          <w:szCs w:val="28"/>
-          <w:rtl w:val="0"/>
-        </w:rPr>
-        <w:t xml:space="preserve">A partner!</w:t>
+        <w:t xml:space="preserve">In today’s activity, you will set up a maze on the floor for your partner to walk through from start to finish. Here’s the catch: They are blindfolded! You will have to give them directions so that they can make it from start to finish without going outside the boundaries.</w:t>
       </w:r>
       <w:r>
         <w:rPr>
@@ -231,8 +107,8 @@
         <w:rPr>
           <w:b w:val="1"/>
           <w:i w:val="1"/>
-          <w:sz w:val="32"/>
-          <w:szCs w:val="32"/>
+          <w:sz w:val="20"/>
+          <w:szCs w:val="20"/>
         </w:rPr>
       </w:pPr>
       <w:r>
@@ -325,26 +201,10 @@
         </w:rPr>
         <w:t xml:space="preserve">you will give to your partner to help them make it through the maze.</w:t>
       </w:r>
-    </w:p>
-    <w:p>
-      <w:pPr>
-        <w:ind w:left="720" w:firstLine="0"/>
-        <w:contextualSpacing w:val="0"/>
-        <w:jc w:val="left"/>
-        <w:rPr>
-          <w:i w:val="1"/>
-          <w:sz w:val="24"/>
-          <w:szCs w:val="24"/>
-        </w:rPr>
-      </w:pPr>
-      <w:r>
-        <w:rPr>
-          <w:i w:val="1"/>
-          <w:sz w:val="24"/>
-          <w:szCs w:val="24"/>
-          <w:rtl w:val="0"/>
-        </w:rPr>
-        <w:t xml:space="preserve">Note: You can’t use phrases like “This way” or “No, the other direction”. Try to give very specific instructions, like “Walk forward” and “Turn right”.</w:t>
+      <w:r>
+        <w:rPr>
+          <w:rtl w:val="0"/>
+        </w:rPr>
       </w:r>
     </w:p>
     <w:tbl>
@@ -434,68 +294,23 @@
               <w:contextualSpacing w:val="0"/>
               <w:rPr>
                 <w:color w:val="880000"/>
-                <w:sz w:val="28"/>
-                <w:szCs w:val="28"/>
-              </w:rPr>
-            </w:pPr>
-            <w:r>
-              <w:rPr>
-                <w:rtl w:val="0"/>
-              </w:rPr>
-            </w:r>
-          </w:p>
-          <w:p>
-            <w:pPr>
-              <w:contextualSpacing w:val="0"/>
-              <w:rPr>
-                <w:color w:val="880000"/>
-                <w:sz w:val="28"/>
-                <w:szCs w:val="28"/>
-              </w:rPr>
-            </w:pPr>
-            <w:r>
-              <w:rPr>
-                <w:rtl w:val="0"/>
-              </w:rPr>
-            </w:r>
-          </w:p>
-          <w:p>
-            <w:pPr>
-              <w:contextualSpacing w:val="0"/>
-              <w:rPr>
-                <w:color w:val="880000"/>
-                <w:sz w:val="28"/>
-                <w:szCs w:val="28"/>
-              </w:rPr>
-            </w:pPr>
-            <w:r>
-              <w:rPr>
-                <w:rtl w:val="0"/>
-              </w:rPr>
-            </w:r>
-          </w:p>
-          <w:p>
-            <w:pPr>
-              <w:contextualSpacing w:val="0"/>
-              <w:rPr>
-                <w:color w:val="880000"/>
-                <w:sz w:val="28"/>
-                <w:szCs w:val="28"/>
-              </w:rPr>
-            </w:pPr>
-            <w:r>
-              <w:rPr>
-                <w:rtl w:val="0"/>
-              </w:rPr>
-            </w:r>
-          </w:p>
-          <w:p>
-            <w:pPr>
-              <w:contextualSpacing w:val="0"/>
-              <w:rPr>
-                <w:color w:val="880000"/>
-                <w:sz w:val="28"/>
-                <w:szCs w:val="28"/>
+                <w:sz w:val="18"/>
+                <w:szCs w:val="18"/>
+              </w:rPr>
+            </w:pPr>
+            <w:r>
+              <w:rPr>
+                <w:rtl w:val="0"/>
+              </w:rPr>
+            </w:r>
+          </w:p>
+          <w:p>
+            <w:pPr>
+              <w:contextualSpacing w:val="0"/>
+              <w:rPr>
+                <w:color w:val="880000"/>
+                <w:sz w:val="18"/>
+                <w:szCs w:val="18"/>
               </w:rPr>
             </w:pPr>
             <w:r>
@@ -507,20 +322,6 @@
         </w:tc>
       </w:tr>
     </w:tbl>
-    <w:p>
-      <w:pPr>
-        <w:contextualSpacing w:val="0"/>
-        <w:rPr>
-          <w:sz w:val="28"/>
-          <w:szCs w:val="28"/>
-        </w:rPr>
-      </w:pPr>
-      <w:r>
-        <w:rPr>
-          <w:rtl w:val="0"/>
-        </w:rPr>
-      </w:r>
-    </w:p>
     <w:p>
       <w:pPr>
         <w:numPr>
@@ -571,30 +372,6 @@
     </w:p>
     <w:p>
       <w:pPr>
-        <w:ind w:left="720" w:firstLine="0"/>
-        <w:contextualSpacing w:val="0"/>
-        <w:rPr>
-          <w:sz w:val="28"/>
-          <w:szCs w:val="28"/>
-        </w:rPr>
-      </w:pPr>
-      <w:r>
-        <w:rPr>
-          <w:i w:val="1"/>
-          <w:sz w:val="24"/>
-          <w:szCs w:val="24"/>
-          <w:rtl w:val="0"/>
-        </w:rPr>
-        <w:t xml:space="preserve">Remember, this is not a race, so the person who is blindfolded should take it slowly. It doesn’t matter how long it takes to make it through the maze as long as you stay within the lines.</w:t>
-      </w:r>
-      <w:r>
-        <w:rPr>
-          <w:rtl w:val="0"/>
-        </w:rPr>
-      </w:r>
-    </w:p>
-    <w:p>
-      <w:pPr>
         <w:numPr>
           <w:ilvl w:val="0"/>
           <w:numId w:val="1"/>
@@ -614,30 +391,6 @@
           <w:szCs w:val="28"/>
           <w:rtl w:val="0"/>
         </w:rPr>
-        <w:t xml:space="preserve">Look at the reflection below and write down what surprised you.</w:t>
-      </w:r>
-    </w:p>
-    <w:p>
-      <w:pPr>
-        <w:numPr>
-          <w:ilvl w:val="0"/>
-          <w:numId w:val="1"/>
-        </w:numPr>
-        <w:ind w:left="720" w:hanging="360"/>
-        <w:contextualSpacing w:val="1"/>
-        <w:jc w:val="left"/>
-        <w:rPr>
-          <w:sz w:val="28"/>
-          <w:szCs w:val="28"/>
-          <w:u w:val="none"/>
-        </w:rPr>
-      </w:pPr>
-      <w:r>
-        <w:rPr>
-          <w:sz w:val="28"/>
-          <w:szCs w:val="28"/>
-          <w:rtl w:val="0"/>
-        </w:rPr>
         <w:t xml:space="preserve">Switch roles and do it again!</w:t>
       </w:r>
     </w:p>
@@ -646,20 +399,19 @@
         <w:contextualSpacing w:val="0"/>
         <w:jc w:val="left"/>
         <w:rPr>
-          <w:sz w:val="24"/>
-          <w:szCs w:val="24"/>
-        </w:rPr>
-      </w:pPr>
-      <w:r>
-        <w:rPr>
-          <w:rtl w:val="0"/>
-        </w:rPr>
-      </w:r>
-    </w:p>
-    <w:p>
-      <w:pPr>
-        <w:contextualSpacing w:val="0"/>
-        <w:jc w:val="left"/>
+          <w:sz w:val="20"/>
+          <w:szCs w:val="20"/>
+        </w:rPr>
+      </w:pPr>
+      <w:r>
+        <w:rPr>
+          <w:rtl w:val="0"/>
+        </w:rPr>
+      </w:r>
+    </w:p>
+    <w:p>
+      <w:pPr>
+        <w:contextualSpacing w:val="0"/>
         <w:rPr/>
       </w:pPr>
       <w:r>
@@ -677,7 +429,7 @@
           <w:szCs w:val="28"/>
           <w:rtl w:val="0"/>
         </w:rPr>
-        <w:t xml:space="preserve">: Did your partner respond differently than you expected to some instructions? Which instructions worked well and which didn’t? Did you have to change your directions to make sure they didn’t walk too far or turn too much? Did you have to repeat any instructions?</w:t>
+        <w:t xml:space="preserve">: Did your partner respond differently than you expected to some instructions? Which instructions worked the best?</w:t>
       </w:r>
       <w:r>
         <w:rPr>
@@ -827,36 +579,6 @@
               </w:rPr>
             </w:r>
           </w:p>
-          <w:p>
-            <w:pPr>
-              <w:contextualSpacing w:val="0"/>
-              <w:rPr>
-                <w:color w:val="880000"/>
-                <w:sz w:val="18"/>
-                <w:szCs w:val="18"/>
-              </w:rPr>
-            </w:pPr>
-            <w:r>
-              <w:rPr>
-                <w:rtl w:val="0"/>
-              </w:rPr>
-            </w:r>
-          </w:p>
-          <w:p>
-            <w:pPr>
-              <w:contextualSpacing w:val="0"/>
-              <w:rPr>
-                <w:color w:val="880000"/>
-                <w:sz w:val="18"/>
-                <w:szCs w:val="18"/>
-              </w:rPr>
-            </w:pPr>
-            <w:r>
-              <w:rPr>
-                <w:rtl w:val="0"/>
-              </w:rPr>
-            </w:r>
-          </w:p>
         </w:tc>
       </w:tr>
     </w:tbl>
@@ -864,233 +586,8 @@
       <w:pPr>
         <w:contextualSpacing w:val="0"/>
         <w:rPr>
-          <w:sz w:val="24"/>
-          <w:szCs w:val="24"/>
-        </w:rPr>
-      </w:pPr>
-      <w:r>
-        <w:rPr>
-          <w:rtl w:val="0"/>
-        </w:rPr>
-      </w:r>
-    </w:p>
-    <w:p>
-      <w:pPr>
-        <w:contextualSpacing w:val="0"/>
-        <w:rPr/>
-      </w:pPr>
-      <w:r>
-        <w:rPr>
-          <w:sz w:val="28"/>
-          <w:szCs w:val="28"/>
-          <w:u w:val="single"/>
-          <w:rtl w:val="0"/>
-        </w:rPr>
-        <w:t xml:space="preserve">When you walked through the maze</w:t>
-      </w:r>
-      <w:r>
-        <w:rPr>
-          <w:sz w:val="28"/>
-          <w:szCs w:val="28"/>
-          <w:rtl w:val="0"/>
-        </w:rPr>
-        <w:t xml:space="preserve">:</w:t>
-      </w:r>
-      <w:r>
-        <w:rPr>
-          <w:sz w:val="28"/>
-          <w:szCs w:val="28"/>
-          <w:rtl w:val="0"/>
-        </w:rPr>
-        <w:t xml:space="preserve"> Were your partner’s instructions clear? Did you ever have to ask “How far?” or “How much should I turn?” Were you worried about stepping outside the lines, or were you confident in your partner’s instructions?</w:t>
-      </w:r>
-      <w:r>
-        <w:rPr>
-          <w:rtl w:val="0"/>
-        </w:rPr>
-      </w:r>
-    </w:p>
-    <w:tbl>
-      <w:tblPr>
-        <w:tblStyle w:val="Table3"/>
-        <w:tblW w:w="9360.0" w:type="dxa"/>
-        <w:jc w:val="left"/>
-        <w:tblInd w:w="100.0" w:type="pct"/>
-        <w:tblBorders>
-          <w:top w:color="000000" w:space="0" w:sz="8" w:val="single"/>
-          <w:left w:color="000000" w:space="0" w:sz="8" w:val="single"/>
-          <w:bottom w:color="000000" w:space="0" w:sz="8" w:val="single"/>
-          <w:right w:color="000000" w:space="0" w:sz="8" w:val="single"/>
-          <w:insideH w:color="000000" w:space="0" w:sz="8" w:val="single"/>
-          <w:insideV w:color="000000" w:space="0" w:sz="8" w:val="single"/>
-        </w:tblBorders>
-        <w:tblLayout w:type="fixed"/>
-        <w:tblLook w:val="0600"/>
-      </w:tblPr>
-      <w:tblGrid>
-        <w:gridCol w:w="9360"/>
-        <w:tblGridChange w:id="0">
-          <w:tblGrid>
-            <w:gridCol w:w="9360"/>
-          </w:tblGrid>
-        </w:tblGridChange>
-      </w:tblGrid>
-      <w:tr>
-        <w:tc>
-          <w:tcPr>
-            <w:shd w:fill="auto" w:val="clear"/>
-            <w:tcMar>
-              <w:top w:w="100.0" w:type="dxa"/>
-              <w:left w:w="100.0" w:type="dxa"/>
-              <w:bottom w:w="100.0" w:type="dxa"/>
-              <w:right w:w="100.0" w:type="dxa"/>
-            </w:tcMar>
-            <w:vAlign w:val="top"/>
-          </w:tcPr>
-          <w:p>
-            <w:pPr>
-              <w:contextualSpacing w:val="0"/>
-              <w:rPr>
-                <w:color w:val="880000"/>
-                <w:sz w:val="18"/>
-                <w:szCs w:val="18"/>
-              </w:rPr>
-            </w:pPr>
-            <w:r>
-              <w:rPr>
-                <w:rtl w:val="0"/>
-              </w:rPr>
-            </w:r>
-          </w:p>
-          <w:p>
-            <w:pPr>
-              <w:contextualSpacing w:val="0"/>
-              <w:rPr>
-                <w:color w:val="880000"/>
-                <w:sz w:val="18"/>
-                <w:szCs w:val="18"/>
-              </w:rPr>
-            </w:pPr>
-            <w:r>
-              <w:rPr>
-                <w:rtl w:val="0"/>
-              </w:rPr>
-            </w:r>
-          </w:p>
-          <w:p>
-            <w:pPr>
-              <w:contextualSpacing w:val="0"/>
-              <w:rPr>
-                <w:color w:val="880000"/>
-                <w:sz w:val="18"/>
-                <w:szCs w:val="18"/>
-              </w:rPr>
-            </w:pPr>
-            <w:r>
-              <w:rPr>
-                <w:rtl w:val="0"/>
-              </w:rPr>
-            </w:r>
-          </w:p>
-          <w:p>
-            <w:pPr>
-              <w:contextualSpacing w:val="0"/>
-              <w:rPr>
-                <w:color w:val="880000"/>
-                <w:sz w:val="18"/>
-                <w:szCs w:val="18"/>
-              </w:rPr>
-            </w:pPr>
-            <w:r>
-              <w:rPr>
-                <w:rtl w:val="0"/>
-              </w:rPr>
-            </w:r>
-          </w:p>
-          <w:p>
-            <w:pPr>
-              <w:contextualSpacing w:val="0"/>
-              <w:rPr>
-                <w:color w:val="880000"/>
-                <w:sz w:val="18"/>
-                <w:szCs w:val="18"/>
-              </w:rPr>
-            </w:pPr>
-            <w:r>
-              <w:rPr>
-                <w:rtl w:val="0"/>
-              </w:rPr>
-            </w:r>
-          </w:p>
-          <w:p>
-            <w:pPr>
-              <w:contextualSpacing w:val="0"/>
-              <w:rPr>
-                <w:color w:val="880000"/>
-                <w:sz w:val="18"/>
-                <w:szCs w:val="18"/>
-              </w:rPr>
-            </w:pPr>
-            <w:r>
-              <w:rPr>
-                <w:rtl w:val="0"/>
-              </w:rPr>
-            </w:r>
-          </w:p>
-          <w:p>
-            <w:pPr>
-              <w:contextualSpacing w:val="0"/>
-              <w:rPr>
-                <w:color w:val="880000"/>
-                <w:sz w:val="18"/>
-                <w:szCs w:val="18"/>
-              </w:rPr>
-            </w:pPr>
-            <w:r>
-              <w:rPr>
-                <w:rtl w:val="0"/>
-              </w:rPr>
-            </w:r>
-          </w:p>
-          <w:p>
-            <w:pPr>
-              <w:contextualSpacing w:val="0"/>
-              <w:rPr>
-                <w:color w:val="880000"/>
-                <w:sz w:val="18"/>
-                <w:szCs w:val="18"/>
-              </w:rPr>
-            </w:pPr>
-            <w:r>
-              <w:rPr>
-                <w:rtl w:val="0"/>
-              </w:rPr>
-            </w:r>
-          </w:p>
-          <w:p>
-            <w:pPr>
-              <w:contextualSpacing w:val="0"/>
-              <w:rPr>
-                <w:color w:val="880000"/>
-                <w:sz w:val="18"/>
-                <w:szCs w:val="18"/>
-              </w:rPr>
-            </w:pPr>
-            <w:r>
-              <w:rPr>
-                <w:rtl w:val="0"/>
-              </w:rPr>
-            </w:r>
-          </w:p>
-        </w:tc>
-      </w:tr>
-    </w:tbl>
-    <w:p>
-      <w:pPr>
-        <w:contextualSpacing w:val="0"/>
-        <w:rPr>
-          <w:sz w:val="28"/>
-          <w:szCs w:val="28"/>
+          <w:sz w:val="12"/>
+          <w:szCs w:val="12"/>
         </w:rPr>
       </w:pPr>
       <w:r>
@@ -1297,121 +794,8 @@
       </w:rPr>
     </w:lvl>
   </w:abstractNum>
-  <w:abstractNum w:abstractNumId="2">
-    <w:lvl w:ilvl="0">
-      <w:start w:val="1"/>
-      <w:numFmt w:val="bullet"/>
-      <w:lvlText w:val="●"/>
-      <w:lvlJc w:val="left"/>
-      <w:pPr>
-        <w:ind w:left="720" w:hanging="360"/>
-      </w:pPr>
-      <w:rPr>
-        <w:u w:val="none"/>
-      </w:rPr>
-    </w:lvl>
-    <w:lvl w:ilvl="1">
-      <w:start w:val="1"/>
-      <w:numFmt w:val="bullet"/>
-      <w:lvlText w:val="○"/>
-      <w:lvlJc w:val="left"/>
-      <w:pPr>
-        <w:ind w:left="1440" w:hanging="360"/>
-      </w:pPr>
-      <w:rPr>
-        <w:u w:val="none"/>
-      </w:rPr>
-    </w:lvl>
-    <w:lvl w:ilvl="2">
-      <w:start w:val="1"/>
-      <w:numFmt w:val="bullet"/>
-      <w:lvlText w:val="■"/>
-      <w:lvlJc w:val="left"/>
-      <w:pPr>
-        <w:ind w:left="2160" w:hanging="360"/>
-      </w:pPr>
-      <w:rPr>
-        <w:u w:val="none"/>
-      </w:rPr>
-    </w:lvl>
-    <w:lvl w:ilvl="3">
-      <w:start w:val="1"/>
-      <w:numFmt w:val="bullet"/>
-      <w:lvlText w:val="●"/>
-      <w:lvlJc w:val="left"/>
-      <w:pPr>
-        <w:ind w:left="2880" w:hanging="360"/>
-      </w:pPr>
-      <w:rPr>
-        <w:u w:val="none"/>
-      </w:rPr>
-    </w:lvl>
-    <w:lvl w:ilvl="4">
-      <w:start w:val="1"/>
-      <w:numFmt w:val="bullet"/>
-      <w:lvlText w:val="○"/>
-      <w:lvlJc w:val="left"/>
-      <w:pPr>
-        <w:ind w:left="3600" w:hanging="360"/>
-      </w:pPr>
-      <w:rPr>
-        <w:u w:val="none"/>
-      </w:rPr>
-    </w:lvl>
-    <w:lvl w:ilvl="5">
-      <w:start w:val="1"/>
-      <w:numFmt w:val="bullet"/>
-      <w:lvlText w:val="■"/>
-      <w:lvlJc w:val="left"/>
-      <w:pPr>
-        <w:ind w:left="4320" w:hanging="360"/>
-      </w:pPr>
-      <w:rPr>
-        <w:u w:val="none"/>
-      </w:rPr>
-    </w:lvl>
-    <w:lvl w:ilvl="6">
-      <w:start w:val="1"/>
-      <w:numFmt w:val="bullet"/>
-      <w:lvlText w:val="●"/>
-      <w:lvlJc w:val="left"/>
-      <w:pPr>
-        <w:ind w:left="5040" w:hanging="360"/>
-      </w:pPr>
-      <w:rPr>
-        <w:u w:val="none"/>
-      </w:rPr>
-    </w:lvl>
-    <w:lvl w:ilvl="7">
-      <w:start w:val="1"/>
-      <w:numFmt w:val="bullet"/>
-      <w:lvlText w:val="○"/>
-      <w:lvlJc w:val="left"/>
-      <w:pPr>
-        <w:ind w:left="5760" w:hanging="360"/>
-      </w:pPr>
-      <w:rPr>
-        <w:u w:val="none"/>
-      </w:rPr>
-    </w:lvl>
-    <w:lvl w:ilvl="8">
-      <w:start w:val="1"/>
-      <w:numFmt w:val="bullet"/>
-      <w:lvlText w:val="■"/>
-      <w:lvlJc w:val="left"/>
-      <w:pPr>
-        <w:ind w:left="6480" w:hanging="360"/>
-      </w:pPr>
-      <w:rPr>
-        <w:u w:val="none"/>
-      </w:rPr>
-    </w:lvl>
-  </w:abstractNum>
   <w:num w:numId="1">
     <w:abstractNumId w:val="1"/>
-  </w:num>
-  <w:num w:numId="2">
-    <w:abstractNumId w:val="2"/>
   </w:num>
 </w:numbering>
 </file>
@@ -1609,18 +993,5 @@
       </w:tblCellMar>
     </w:tblPr>
   </w:style>
-  <w:style w:type="table" w:styleId="Table3">
-    <w:basedOn w:val="TableNormal"/>
-    <w:tblPr>
-      <w:tblStyleRowBandSize w:val="1"/>
-      <w:tblStyleColBandSize w:val="1"/>
-      <w:tblCellMar>
-        <w:top w:w="100.0" w:type="dxa"/>
-        <w:left w:w="100.0" w:type="dxa"/>
-        <w:bottom w:w="100.0" w:type="dxa"/>
-        <w:right w:w="100.0" w:type="dxa"/>
-      </w:tblCellMar>
-    </w:tblPr>
-  </w:style>
 </w:styles>
 </file>
</xml_diff>